<commit_message>
added analyse diagram changed ontwikkeldocument
</commit_message>
<xml_diff>
--- a/Documentatie/OntwikkelDocument.docx
+++ b/Documentatie/OntwikkelDocument.docx
@@ -19,7 +19,65 @@
           <w:szCs w:val="28"/>
           <w:lang w:val="en-US"/>
         </w:rPr>
-        <w:t>James Bal &amp; Burak … &amp; Jeffrey Lo-A-Foe</w:t>
+        <w:t>James Bal,</w:t>
+      </w:r>
+      <w:r>
+        <w:rPr>
+          <w:rFonts w:eastAsiaTheme="minorHAnsi"/>
+          <w:sz w:val="28"/>
+          <w:szCs w:val="28"/>
+          <w:lang w:val="en-US"/>
+        </w:rPr>
+        <w:t xml:space="preserve"> </w:t>
+      </w:r>
+      <w:proofErr w:type="spellStart"/>
+      <w:r>
+        <w:rPr>
+          <w:rFonts w:eastAsiaTheme="minorHAnsi"/>
+          <w:sz w:val="28"/>
+          <w:szCs w:val="28"/>
+          <w:lang w:val="en-US"/>
+        </w:rPr>
+        <w:t>Burak</w:t>
+      </w:r>
+      <w:proofErr w:type="spellEnd"/>
+      <w:r>
+        <w:rPr>
+          <w:rFonts w:eastAsiaTheme="minorHAnsi"/>
+          <w:sz w:val="28"/>
+          <w:szCs w:val="28"/>
+          <w:lang w:val="en-US"/>
+        </w:rPr>
+        <w:t xml:space="preserve"> </w:t>
+      </w:r>
+      <w:proofErr w:type="spellStart"/>
+      <w:r>
+        <w:rPr>
+          <w:rFonts w:eastAsiaTheme="minorHAnsi"/>
+          <w:sz w:val="28"/>
+          <w:szCs w:val="28"/>
+          <w:lang w:val="en-US"/>
+        </w:rPr>
+        <w:t>Ergin</w:t>
+      </w:r>
+      <w:proofErr w:type="spellEnd"/>
+      <w:r>
+        <w:rPr>
+          <w:rFonts w:eastAsiaTheme="minorHAnsi"/>
+          <w:sz w:val="28"/>
+          <w:szCs w:val="28"/>
+          <w:lang w:val="en-US"/>
+        </w:rPr>
+        <w:t>,</w:t>
+      </w:r>
+      <w:r>
+        <w:rPr>
+          <w:rFonts w:eastAsiaTheme="minorHAnsi"/>
+          <w:sz w:val="28"/>
+          <w:szCs w:val="28"/>
+          <w:lang w:val="en-US"/>
+        </w:rPr>
+        <w:t xml:space="preserve"> Jeffrey Lo-A-Foe</w:t>
       </w:r>
     </w:p>
     <w:p>
@@ -45,6 +103,7 @@
           <w:lang w:val="en-US"/>
         </w:rPr>
       </w:pPr>
+      <w:proofErr w:type="spellStart"/>
       <w:r>
         <w:rPr>
           <w:sz w:val="96"/>
@@ -53,6 +112,7 @@
         </w:rPr>
         <w:t>SleutelBarricade</w:t>
       </w:r>
+      <w:proofErr w:type="spellEnd"/>
     </w:p>
     <w:p>
       <w:pPr>
@@ -95,8 +155,10 @@
           <w:color w:val="000000" w:themeColor="text1"/>
           <w:sz w:val="29"/>
           <w:szCs w:val="29"/>
-        </w:rPr>
-      </w:pPr>
+          <w:lang w:val="en-US"/>
+        </w:rPr>
+      </w:pPr>
+      <w:proofErr w:type="spellStart"/>
       <w:r>
         <w:rPr>
           <w:color w:val="00B0F0"/>
@@ -107,6 +169,7 @@
         <w:lastRenderedPageBreak/>
         <w:t>SleutelBarricade</w:t>
       </w:r>
+      <w:proofErr w:type="spellEnd"/>
       <w:r>
         <w:rPr>
           <w:color w:val="00B0F0"/>
@@ -175,34 +238,77 @@
           <w:szCs w:val="29"/>
           <w:lang w:val="en-US"/>
         </w:rPr>
-        <w:t xml:space="preserve">James Bal &amp; Burak … </w:t>
-      </w:r>
+        <w:t xml:space="preserve">James Bal &amp; </w:t>
+      </w:r>
+      <w:proofErr w:type="spellStart"/>
       <w:r>
         <w:rPr>
           <w:color w:val="000000" w:themeColor="text1"/>
           <w:sz w:val="29"/>
           <w:szCs w:val="29"/>
-        </w:rPr>
-        <w:t>&amp; Jeffrey Lo-A-Foe</w:t>
-      </w:r>
-    </w:p>
-    <w:p>
-      <w:pPr>
-        <w:jc w:val="center"/>
+          <w:lang w:val="en-US"/>
+        </w:rPr>
+        <w:t>Burak</w:t>
+      </w:r>
+      <w:proofErr w:type="spellEnd"/>
+      <w:r>
         <w:rPr>
           <w:color w:val="000000" w:themeColor="text1"/>
           <w:sz w:val="29"/>
           <w:szCs w:val="29"/>
-        </w:rPr>
-      </w:pPr>
-    </w:p>
-    <w:p>
-      <w:pPr>
-        <w:jc w:val="center"/>
+          <w:lang w:val="en-US"/>
+        </w:rPr>
+        <w:t xml:space="preserve"> </w:t>
+      </w:r>
+      <w:proofErr w:type="spellStart"/>
+      <w:r>
         <w:rPr>
           <w:color w:val="000000" w:themeColor="text1"/>
           <w:sz w:val="29"/>
           <w:szCs w:val="29"/>
+          <w:lang w:val="en-US"/>
+        </w:rPr>
+        <w:t>Ergin</w:t>
+      </w:r>
+      <w:proofErr w:type="spellEnd"/>
+      <w:r>
+        <w:rPr>
+          <w:color w:val="000000" w:themeColor="text1"/>
+          <w:sz w:val="29"/>
+          <w:szCs w:val="29"/>
+          <w:lang w:val="en-US"/>
+        </w:rPr>
+        <w:t xml:space="preserve"> </w:t>
+      </w:r>
+      <w:r>
+        <w:rPr>
+          <w:color w:val="000000" w:themeColor="text1"/>
+          <w:sz w:val="29"/>
+          <w:szCs w:val="29"/>
+          <w:lang w:val="en-US"/>
+        </w:rPr>
+        <w:t>&amp; Jeffrey Lo-A-Foe</w:t>
+      </w:r>
+    </w:p>
+    <w:p>
+      <w:pPr>
+        <w:jc w:val="center"/>
+        <w:rPr>
+          <w:color w:val="000000" w:themeColor="text1"/>
+          <w:sz w:val="29"/>
+          <w:szCs w:val="29"/>
+          <w:lang w:val="en-US"/>
+        </w:rPr>
+      </w:pPr>
+    </w:p>
+    <w:p>
+      <w:pPr>
+        <w:jc w:val="center"/>
+        <w:rPr>
+          <w:color w:val="000000" w:themeColor="text1"/>
+          <w:sz w:val="29"/>
+          <w:szCs w:val="29"/>
+          <w:lang w:val="en-US"/>
         </w:rPr>
       </w:pPr>
     </w:p>
@@ -213,6 +319,7 @@
           <w:color w:val="00B0F0"/>
           <w:sz w:val="29"/>
           <w:szCs w:val="29"/>
+          <w:lang w:val="en-US"/>
         </w:rPr>
       </w:pPr>
     </w:p>
@@ -370,23 +477,25 @@
           <w:sz w:val="29"/>
           <w:szCs w:val="29"/>
         </w:rPr>
-        <w:t xml:space="preserve"> (Burak, James, Jeffrey)</w:t>
-      </w:r>
+        <w:t xml:space="preserve"> (</w:t>
+      </w:r>
+      <w:proofErr w:type="spellStart"/>
       <w:r>
         <w:rPr>
           <w:color w:val="000000" w:themeColor="text1"/>
           <w:sz w:val="29"/>
           <w:szCs w:val="29"/>
         </w:rPr>
-        <w:t>.</w:t>
-      </w:r>
+        <w:t>Burak</w:t>
+      </w:r>
+      <w:proofErr w:type="spellEnd"/>
       <w:r>
         <w:rPr>
           <w:color w:val="000000" w:themeColor="text1"/>
           <w:sz w:val="29"/>
           <w:szCs w:val="29"/>
         </w:rPr>
-        <w:t xml:space="preserve"> Aan dit project is een leraar als begeleider aangewezen. Onze begeleider is </w:t>
+        <w:t>, James, Jeffrey)</w:t>
       </w:r>
       <w:r>
         <w:rPr>
@@ -394,8 +503,34 @@
           <w:sz w:val="29"/>
           <w:szCs w:val="29"/>
         </w:rPr>
-        <w:t>Okan Zor</w:t>
-      </w:r>
+        <w:t>.</w:t>
+      </w:r>
+      <w:r>
+        <w:rPr>
+          <w:color w:val="000000" w:themeColor="text1"/>
+          <w:sz w:val="29"/>
+          <w:szCs w:val="29"/>
+        </w:rPr>
+        <w:t xml:space="preserve"> Aan dit project is een leraar als begeleider aangewezen. Onze begeleider is </w:t>
+      </w:r>
+      <w:r>
+        <w:rPr>
+          <w:color w:val="000000" w:themeColor="text1"/>
+          <w:sz w:val="29"/>
+          <w:szCs w:val="29"/>
+        </w:rPr>
+        <w:t xml:space="preserve">Okan </w:t>
+      </w:r>
+      <w:proofErr w:type="spellStart"/>
+      <w:r>
+        <w:rPr>
+          <w:color w:val="000000" w:themeColor="text1"/>
+          <w:sz w:val="29"/>
+          <w:szCs w:val="29"/>
+        </w:rPr>
+        <w:t>Zor</w:t>
+      </w:r>
+      <w:proofErr w:type="spellEnd"/>
       <w:r>
         <w:rPr>
           <w:color w:val="000000" w:themeColor="text1"/>
@@ -459,7 +594,7 @@
           <w:r>
             <w:fldChar w:fldCharType="separate"/>
           </w:r>
-          <w:hyperlink w:anchor="_Toc509224360" w:history="1">
+          <w:hyperlink w:anchor="_Toc510771539" w:history="1">
             <w:r>
               <w:rPr>
                 <w:rStyle w:val="Hyperlink"/>
@@ -501,7 +636,7 @@
                 <w:noProof/>
                 <w:webHidden/>
               </w:rPr>
-              <w:instrText xml:space="preserve"> PAGEREF _Toc509224360 \h </w:instrText>
+              <w:instrText xml:space="preserve"> PAGEREF _Toc510771539 \h </w:instrText>
             </w:r>
             <w:r>
               <w:rPr>
@@ -545,7 +680,7 @@
               <w:lang w:eastAsia="nl-NL"/>
             </w:rPr>
           </w:pPr>
-          <w:hyperlink w:anchor="_Toc509224361" w:history="1">
+          <w:hyperlink w:anchor="_Toc510771540" w:history="1">
             <w:r>
               <w:rPr>
                 <w:rStyle w:val="Hyperlink"/>
@@ -587,7 +722,7 @@
                 <w:noProof/>
                 <w:webHidden/>
               </w:rPr>
-              <w:instrText xml:space="preserve"> PAGEREF _Toc509224361 \h </w:instrText>
+              <w:instrText xml:space="preserve"> PAGEREF _Toc510771540 \h </w:instrText>
             </w:r>
             <w:r>
               <w:rPr>
@@ -631,7 +766,7 @@
               <w:lang w:eastAsia="nl-NL"/>
             </w:rPr>
           </w:pPr>
-          <w:hyperlink w:anchor="_Toc509224362" w:history="1">
+          <w:hyperlink w:anchor="_Toc510771541" w:history="1">
             <w:r>
               <w:rPr>
                 <w:rStyle w:val="Hyperlink"/>
@@ -673,7 +808,7 @@
                 <w:noProof/>
                 <w:webHidden/>
               </w:rPr>
-              <w:instrText xml:space="preserve"> PAGEREF _Toc509224362 \h </w:instrText>
+              <w:instrText xml:space="preserve"> PAGEREF _Toc510771541 \h </w:instrText>
             </w:r>
             <w:r>
               <w:rPr>
@@ -711,10 +846,12 @@
               <w:tab w:val="right" w:leader="dot" w:pos="9062"/>
             </w:tabs>
             <w:rPr>
+              <w:rFonts w:eastAsiaTheme="minorEastAsia"/>
               <w:noProof/>
+              <w:lang w:eastAsia="nl-NL"/>
             </w:rPr>
           </w:pPr>
-          <w:hyperlink w:anchor="_Toc509224363" w:history="1">
+          <w:hyperlink w:anchor="_Toc510771542" w:history="1">
             <w:r>
               <w:rPr>
                 <w:rStyle w:val="Hyperlink"/>
@@ -741,7 +878,7 @@
                 <w:noProof/>
                 <w:webHidden/>
               </w:rPr>
-              <w:instrText xml:space="preserve"> PAGEREF _Toc509224363 \h </w:instrText>
+              <w:instrText xml:space="preserve"> PAGEREF _Toc510771542 \h </w:instrText>
             </w:r>
             <w:r>
               <w:rPr>
@@ -779,10 +916,12 @@
               <w:tab w:val="right" w:leader="dot" w:pos="9062"/>
             </w:tabs>
             <w:rPr>
+              <w:rFonts w:eastAsiaTheme="minorEastAsia"/>
               <w:noProof/>
+              <w:lang w:eastAsia="nl-NL"/>
             </w:rPr>
           </w:pPr>
-          <w:hyperlink w:anchor="_Toc509224364" w:history="1">
+          <w:hyperlink w:anchor="_Toc510771543" w:history="1">
             <w:r>
               <w:rPr>
                 <w:rStyle w:val="Hyperlink"/>
@@ -809,7 +948,7 @@
                 <w:noProof/>
                 <w:webHidden/>
               </w:rPr>
-              <w:instrText xml:space="preserve"> PAGEREF _Toc509224364 \h </w:instrText>
+              <w:instrText xml:space="preserve"> PAGEREF _Toc510771543 \h </w:instrText>
             </w:r>
             <w:r>
               <w:rPr>
@@ -830,6 +969,286 @@
                 <w:webHidden/>
               </w:rPr>
               <w:t>7</w:t>
+            </w:r>
+            <w:r>
+              <w:rPr>
+                <w:noProof/>
+                <w:webHidden/>
+              </w:rPr>
+              <w:fldChar w:fldCharType="end"/>
+            </w:r>
+          </w:hyperlink>
+        </w:p>
+        <w:p>
+          <w:pPr>
+            <w:pStyle w:val="Inhopg3"/>
+            <w:tabs>
+              <w:tab w:val="right" w:leader="dot" w:pos="9062"/>
+            </w:tabs>
+            <w:rPr>
+              <w:rFonts w:eastAsiaTheme="minorEastAsia"/>
+              <w:noProof/>
+              <w:lang w:eastAsia="nl-NL"/>
+            </w:rPr>
+          </w:pPr>
+          <w:hyperlink w:anchor="_Toc510771544" w:history="1">
+            <w:r>
+              <w:rPr>
+                <w:rStyle w:val="Hyperlink"/>
+                <w:noProof/>
+              </w:rPr>
+              <w:t>3.2.1 Design Diagram normaal</w:t>
+            </w:r>
+            <w:r>
+              <w:rPr>
+                <w:noProof/>
+                <w:webHidden/>
+              </w:rPr>
+              <w:tab/>
+            </w:r>
+            <w:r>
+              <w:rPr>
+                <w:noProof/>
+                <w:webHidden/>
+              </w:rPr>
+              <w:fldChar w:fldCharType="begin"/>
+            </w:r>
+            <w:r>
+              <w:rPr>
+                <w:noProof/>
+                <w:webHidden/>
+              </w:rPr>
+              <w:instrText xml:space="preserve"> PAGEREF _Toc510771544 \h </w:instrText>
+            </w:r>
+            <w:r>
+              <w:rPr>
+                <w:noProof/>
+                <w:webHidden/>
+              </w:rPr>
+            </w:r>
+            <w:r>
+              <w:rPr>
+                <w:noProof/>
+                <w:webHidden/>
+              </w:rPr>
+              <w:fldChar w:fldCharType="separate"/>
+            </w:r>
+            <w:r>
+              <w:rPr>
+                <w:noProof/>
+                <w:webHidden/>
+              </w:rPr>
+              <w:t>7</w:t>
+            </w:r>
+            <w:r>
+              <w:rPr>
+                <w:noProof/>
+                <w:webHidden/>
+              </w:rPr>
+              <w:fldChar w:fldCharType="end"/>
+            </w:r>
+          </w:hyperlink>
+        </w:p>
+        <w:p>
+          <w:pPr>
+            <w:pStyle w:val="Inhopg3"/>
+            <w:tabs>
+              <w:tab w:val="right" w:leader="dot" w:pos="9062"/>
+            </w:tabs>
+            <w:rPr>
+              <w:rFonts w:eastAsiaTheme="minorEastAsia"/>
+              <w:noProof/>
+              <w:lang w:eastAsia="nl-NL"/>
+            </w:rPr>
+          </w:pPr>
+          <w:hyperlink w:anchor="_Toc510771545" w:history="1">
+            <w:r>
+              <w:rPr>
+                <w:rStyle w:val="Hyperlink"/>
+                <w:noProof/>
+              </w:rPr>
+              <w:t>3.2.1.2 Uitleg</w:t>
+            </w:r>
+            <w:r>
+              <w:rPr>
+                <w:noProof/>
+                <w:webHidden/>
+              </w:rPr>
+              <w:tab/>
+            </w:r>
+            <w:r>
+              <w:rPr>
+                <w:noProof/>
+                <w:webHidden/>
+              </w:rPr>
+              <w:fldChar w:fldCharType="begin"/>
+            </w:r>
+            <w:r>
+              <w:rPr>
+                <w:noProof/>
+                <w:webHidden/>
+              </w:rPr>
+              <w:instrText xml:space="preserve"> PAGEREF _Toc510771545 \h </w:instrText>
+            </w:r>
+            <w:r>
+              <w:rPr>
+                <w:noProof/>
+                <w:webHidden/>
+              </w:rPr>
+            </w:r>
+            <w:r>
+              <w:rPr>
+                <w:noProof/>
+                <w:webHidden/>
+              </w:rPr>
+              <w:fldChar w:fldCharType="separate"/>
+            </w:r>
+            <w:r>
+              <w:rPr>
+                <w:noProof/>
+                <w:webHidden/>
+              </w:rPr>
+              <w:t>7</w:t>
+            </w:r>
+            <w:r>
+              <w:rPr>
+                <w:noProof/>
+                <w:webHidden/>
+              </w:rPr>
+              <w:fldChar w:fldCharType="end"/>
+            </w:r>
+          </w:hyperlink>
+        </w:p>
+        <w:p>
+          <w:pPr>
+            <w:pStyle w:val="Inhopg3"/>
+            <w:tabs>
+              <w:tab w:val="right" w:leader="dot" w:pos="9062"/>
+            </w:tabs>
+            <w:rPr>
+              <w:rFonts w:eastAsiaTheme="minorEastAsia"/>
+              <w:noProof/>
+              <w:lang w:eastAsia="nl-NL"/>
+            </w:rPr>
+          </w:pPr>
+          <w:hyperlink w:anchor="_Toc510771546" w:history="1">
+            <w:r>
+              <w:rPr>
+                <w:rStyle w:val="Hyperlink"/>
+                <w:noProof/>
+              </w:rPr>
+              <w:t>3.2.2 Design Diagram Extension</w:t>
+            </w:r>
+            <w:r>
+              <w:rPr>
+                <w:noProof/>
+                <w:webHidden/>
+              </w:rPr>
+              <w:tab/>
+            </w:r>
+            <w:r>
+              <w:rPr>
+                <w:noProof/>
+                <w:webHidden/>
+              </w:rPr>
+              <w:fldChar w:fldCharType="begin"/>
+            </w:r>
+            <w:r>
+              <w:rPr>
+                <w:noProof/>
+                <w:webHidden/>
+              </w:rPr>
+              <w:instrText xml:space="preserve"> PAGEREF _Toc510771546 \h </w:instrText>
+            </w:r>
+            <w:r>
+              <w:rPr>
+                <w:noProof/>
+                <w:webHidden/>
+              </w:rPr>
+            </w:r>
+            <w:r>
+              <w:rPr>
+                <w:noProof/>
+                <w:webHidden/>
+              </w:rPr>
+              <w:fldChar w:fldCharType="separate"/>
+            </w:r>
+            <w:r>
+              <w:rPr>
+                <w:noProof/>
+                <w:webHidden/>
+              </w:rPr>
+              <w:t>8</w:t>
+            </w:r>
+            <w:r>
+              <w:rPr>
+                <w:noProof/>
+                <w:webHidden/>
+              </w:rPr>
+              <w:fldChar w:fldCharType="end"/>
+            </w:r>
+          </w:hyperlink>
+        </w:p>
+        <w:p>
+          <w:pPr>
+            <w:pStyle w:val="Inhopg3"/>
+            <w:tabs>
+              <w:tab w:val="right" w:leader="dot" w:pos="9062"/>
+            </w:tabs>
+            <w:rPr>
+              <w:rFonts w:eastAsiaTheme="minorEastAsia"/>
+              <w:noProof/>
+              <w:lang w:eastAsia="nl-NL"/>
+            </w:rPr>
+          </w:pPr>
+          <w:hyperlink w:anchor="_Toc510771547" w:history="1">
+            <w:r>
+              <w:rPr>
+                <w:rStyle w:val="Hyperlink"/>
+                <w:noProof/>
+              </w:rPr>
+              <w:t>3.2.2.2 Uitleg</w:t>
+            </w:r>
+            <w:r>
+              <w:rPr>
+                <w:noProof/>
+                <w:webHidden/>
+              </w:rPr>
+              <w:tab/>
+            </w:r>
+            <w:r>
+              <w:rPr>
+                <w:noProof/>
+                <w:webHidden/>
+              </w:rPr>
+              <w:fldChar w:fldCharType="begin"/>
+            </w:r>
+            <w:r>
+              <w:rPr>
+                <w:noProof/>
+                <w:webHidden/>
+              </w:rPr>
+              <w:instrText xml:space="preserve"> PAGEREF _Toc510771547 \h </w:instrText>
+            </w:r>
+            <w:r>
+              <w:rPr>
+                <w:noProof/>
+                <w:webHidden/>
+              </w:rPr>
+            </w:r>
+            <w:r>
+              <w:rPr>
+                <w:noProof/>
+                <w:webHidden/>
+              </w:rPr>
+              <w:fldChar w:fldCharType="separate"/>
+            </w:r>
+            <w:r>
+              <w:rPr>
+                <w:noProof/>
+                <w:webHidden/>
+              </w:rPr>
+              <w:t>8</w:t>
             </w:r>
             <w:r>
               <w:rPr>
@@ -853,7 +1272,7 @@
               <w:lang w:eastAsia="nl-NL"/>
             </w:rPr>
           </w:pPr>
-          <w:hyperlink w:anchor="_Toc509224365" w:history="1">
+          <w:hyperlink w:anchor="_Toc510771548" w:history="1">
             <w:r>
               <w:rPr>
                 <w:rStyle w:val="Hyperlink"/>
@@ -895,7 +1314,7 @@
                 <w:noProof/>
                 <w:webHidden/>
               </w:rPr>
-              <w:instrText xml:space="preserve"> PAGEREF _Toc509224365 \h </w:instrText>
+              <w:instrText xml:space="preserve"> PAGEREF _Toc510771548 \h </w:instrText>
             </w:r>
             <w:r>
               <w:rPr>
@@ -915,7 +1334,361 @@
                 <w:noProof/>
                 <w:webHidden/>
               </w:rPr>
-              <w:t>8</w:t>
+              <w:t>9</w:t>
+            </w:r>
+            <w:r>
+              <w:rPr>
+                <w:noProof/>
+                <w:webHidden/>
+              </w:rPr>
+              <w:fldChar w:fldCharType="end"/>
+            </w:r>
+          </w:hyperlink>
+        </w:p>
+        <w:p>
+          <w:pPr>
+            <w:pStyle w:val="Inhopg2"/>
+            <w:tabs>
+              <w:tab w:val="right" w:leader="dot" w:pos="9062"/>
+            </w:tabs>
+            <w:rPr>
+              <w:rFonts w:eastAsiaTheme="minorEastAsia"/>
+              <w:noProof/>
+              <w:lang w:eastAsia="nl-NL"/>
+            </w:rPr>
+          </w:pPr>
+          <w:hyperlink w:anchor="_Toc510771549" w:history="1">
+            <w:r>
+              <w:rPr>
+                <w:rStyle w:val="Hyperlink"/>
+                <w:noProof/>
+                <w:lang w:val="en-US"/>
+              </w:rPr>
+              <w:t>4.1 Stay in the field</w:t>
+            </w:r>
+            <w:r>
+              <w:rPr>
+                <w:noProof/>
+                <w:webHidden/>
+              </w:rPr>
+              <w:tab/>
+            </w:r>
+            <w:r>
+              <w:rPr>
+                <w:noProof/>
+                <w:webHidden/>
+              </w:rPr>
+              <w:fldChar w:fldCharType="begin"/>
+            </w:r>
+            <w:r>
+              <w:rPr>
+                <w:noProof/>
+                <w:webHidden/>
+              </w:rPr>
+              <w:instrText xml:space="preserve"> PAGEREF _Toc510771549 \h </w:instrText>
+            </w:r>
+            <w:r>
+              <w:rPr>
+                <w:noProof/>
+                <w:webHidden/>
+              </w:rPr>
+            </w:r>
+            <w:r>
+              <w:rPr>
+                <w:noProof/>
+                <w:webHidden/>
+              </w:rPr>
+              <w:fldChar w:fldCharType="separate"/>
+            </w:r>
+            <w:r>
+              <w:rPr>
+                <w:noProof/>
+                <w:webHidden/>
+              </w:rPr>
+              <w:t>9</w:t>
+            </w:r>
+            <w:r>
+              <w:rPr>
+                <w:noProof/>
+                <w:webHidden/>
+              </w:rPr>
+              <w:fldChar w:fldCharType="end"/>
+            </w:r>
+          </w:hyperlink>
+        </w:p>
+        <w:p>
+          <w:pPr>
+            <w:pStyle w:val="Inhopg2"/>
+            <w:tabs>
+              <w:tab w:val="right" w:leader="dot" w:pos="9062"/>
+            </w:tabs>
+            <w:rPr>
+              <w:rFonts w:eastAsiaTheme="minorEastAsia"/>
+              <w:noProof/>
+              <w:lang w:eastAsia="nl-NL"/>
+            </w:rPr>
+          </w:pPr>
+          <w:hyperlink w:anchor="_Toc510771550" w:history="1">
+            <w:r>
+              <w:rPr>
+                <w:rStyle w:val="Hyperlink"/>
+                <w:noProof/>
+                <w:lang w:val="en-US"/>
+              </w:rPr>
+              <w:t>4.2 Randomizen tiles</w:t>
+            </w:r>
+            <w:r>
+              <w:rPr>
+                <w:noProof/>
+                <w:webHidden/>
+              </w:rPr>
+              <w:tab/>
+            </w:r>
+            <w:r>
+              <w:rPr>
+                <w:noProof/>
+                <w:webHidden/>
+              </w:rPr>
+              <w:fldChar w:fldCharType="begin"/>
+            </w:r>
+            <w:r>
+              <w:rPr>
+                <w:noProof/>
+                <w:webHidden/>
+              </w:rPr>
+              <w:instrText xml:space="preserve"> PAGEREF _Toc510771550 \h </w:instrText>
+            </w:r>
+            <w:r>
+              <w:rPr>
+                <w:noProof/>
+                <w:webHidden/>
+              </w:rPr>
+            </w:r>
+            <w:r>
+              <w:rPr>
+                <w:noProof/>
+                <w:webHidden/>
+              </w:rPr>
+              <w:fldChar w:fldCharType="separate"/>
+            </w:r>
+            <w:r>
+              <w:rPr>
+                <w:noProof/>
+                <w:webHidden/>
+              </w:rPr>
+              <w:t>9</w:t>
+            </w:r>
+            <w:r>
+              <w:rPr>
+                <w:noProof/>
+                <w:webHidden/>
+              </w:rPr>
+              <w:fldChar w:fldCharType="end"/>
+            </w:r>
+          </w:hyperlink>
+        </w:p>
+        <w:p>
+          <w:pPr>
+            <w:pStyle w:val="Inhopg2"/>
+            <w:tabs>
+              <w:tab w:val="right" w:leader="dot" w:pos="9062"/>
+            </w:tabs>
+            <w:rPr>
+              <w:rFonts w:eastAsiaTheme="minorEastAsia"/>
+              <w:noProof/>
+              <w:lang w:eastAsia="nl-NL"/>
+            </w:rPr>
+          </w:pPr>
+          <w:hyperlink w:anchor="_Toc510771551" w:history="1">
+            <w:r>
+              <w:rPr>
+                <w:rStyle w:val="Hyperlink"/>
+                <w:noProof/>
+              </w:rPr>
+              <w:t>4.3 Sleutel pin</w:t>
+            </w:r>
+            <w:r>
+              <w:rPr>
+                <w:noProof/>
+                <w:webHidden/>
+              </w:rPr>
+              <w:tab/>
+            </w:r>
+            <w:r>
+              <w:rPr>
+                <w:noProof/>
+                <w:webHidden/>
+              </w:rPr>
+              <w:fldChar w:fldCharType="begin"/>
+            </w:r>
+            <w:r>
+              <w:rPr>
+                <w:noProof/>
+                <w:webHidden/>
+              </w:rPr>
+              <w:instrText xml:space="preserve"> PAGEREF _Toc510771551 \h </w:instrText>
+            </w:r>
+            <w:r>
+              <w:rPr>
+                <w:noProof/>
+                <w:webHidden/>
+              </w:rPr>
+            </w:r>
+            <w:r>
+              <w:rPr>
+                <w:noProof/>
+                <w:webHidden/>
+              </w:rPr>
+              <w:fldChar w:fldCharType="separate"/>
+            </w:r>
+            <w:r>
+              <w:rPr>
+                <w:noProof/>
+                <w:webHidden/>
+              </w:rPr>
+              <w:t>9</w:t>
+            </w:r>
+            <w:r>
+              <w:rPr>
+                <w:noProof/>
+                <w:webHidden/>
+              </w:rPr>
+              <w:fldChar w:fldCharType="end"/>
+            </w:r>
+          </w:hyperlink>
+        </w:p>
+        <w:p>
+          <w:pPr>
+            <w:pStyle w:val="Inhopg2"/>
+            <w:tabs>
+              <w:tab w:val="right" w:leader="dot" w:pos="9062"/>
+            </w:tabs>
+            <w:rPr>
+              <w:rFonts w:eastAsiaTheme="minorEastAsia"/>
+              <w:noProof/>
+              <w:lang w:eastAsia="nl-NL"/>
+            </w:rPr>
+          </w:pPr>
+          <w:hyperlink w:anchor="_Toc510771552" w:history="1">
+            <w:r>
+              <w:rPr>
+                <w:rStyle w:val="Hyperlink"/>
+                <w:noProof/>
+                <w:lang w:val="en-US"/>
+              </w:rPr>
+              <w:t>4.4 Timer</w:t>
+            </w:r>
+            <w:r>
+              <w:rPr>
+                <w:noProof/>
+                <w:webHidden/>
+              </w:rPr>
+              <w:tab/>
+            </w:r>
+            <w:r>
+              <w:rPr>
+                <w:noProof/>
+                <w:webHidden/>
+              </w:rPr>
+              <w:fldChar w:fldCharType="begin"/>
+            </w:r>
+            <w:r>
+              <w:rPr>
+                <w:noProof/>
+                <w:webHidden/>
+              </w:rPr>
+              <w:instrText xml:space="preserve"> PAGEREF _Toc510771552 \h </w:instrText>
+            </w:r>
+            <w:r>
+              <w:rPr>
+                <w:noProof/>
+                <w:webHidden/>
+              </w:rPr>
+            </w:r>
+            <w:r>
+              <w:rPr>
+                <w:noProof/>
+                <w:webHidden/>
+              </w:rPr>
+              <w:fldChar w:fldCharType="separate"/>
+            </w:r>
+            <w:r>
+              <w:rPr>
+                <w:noProof/>
+                <w:webHidden/>
+              </w:rPr>
+              <w:t>9</w:t>
+            </w:r>
+            <w:r>
+              <w:rPr>
+                <w:noProof/>
+                <w:webHidden/>
+              </w:rPr>
+              <w:fldChar w:fldCharType="end"/>
+            </w:r>
+          </w:hyperlink>
+        </w:p>
+        <w:p>
+          <w:pPr>
+            <w:pStyle w:val="Inhopg2"/>
+            <w:tabs>
+              <w:tab w:val="right" w:leader="dot" w:pos="9062"/>
+            </w:tabs>
+            <w:rPr>
+              <w:rFonts w:eastAsiaTheme="minorEastAsia"/>
+              <w:noProof/>
+              <w:lang w:eastAsia="nl-NL"/>
+            </w:rPr>
+          </w:pPr>
+          <w:hyperlink w:anchor="_Toc510771553" w:history="1">
+            <w:r>
+              <w:rPr>
+                <w:rStyle w:val="Hyperlink"/>
+                <w:noProof/>
+                <w:lang w:val="en-US"/>
+              </w:rPr>
+              <w:t>4.5 Incorrect sleutel</w:t>
+            </w:r>
+            <w:r>
+              <w:rPr>
+                <w:noProof/>
+                <w:webHidden/>
+              </w:rPr>
+              <w:tab/>
+            </w:r>
+            <w:r>
+              <w:rPr>
+                <w:noProof/>
+                <w:webHidden/>
+              </w:rPr>
+              <w:fldChar w:fldCharType="begin"/>
+            </w:r>
+            <w:r>
+              <w:rPr>
+                <w:noProof/>
+                <w:webHidden/>
+              </w:rPr>
+              <w:instrText xml:space="preserve"> PAGEREF _Toc510771553 \h </w:instrText>
+            </w:r>
+            <w:r>
+              <w:rPr>
+                <w:noProof/>
+                <w:webHidden/>
+              </w:rPr>
+            </w:r>
+            <w:r>
+              <w:rPr>
+                <w:noProof/>
+                <w:webHidden/>
+              </w:rPr>
+              <w:fldChar w:fldCharType="separate"/>
+            </w:r>
+            <w:r>
+              <w:rPr>
+                <w:noProof/>
+                <w:webHidden/>
+              </w:rPr>
+              <w:t>9</w:t>
             </w:r>
             <w:r>
               <w:rPr>
@@ -939,7 +1712,7 @@
               <w:lang w:eastAsia="nl-NL"/>
             </w:rPr>
           </w:pPr>
-          <w:hyperlink w:anchor="_Toc509224366" w:history="1">
+          <w:hyperlink w:anchor="_Toc510771554" w:history="1">
             <w:r>
               <w:rPr>
                 <w:rStyle w:val="Hyperlink"/>
@@ -981,7 +1754,7 @@
                 <w:noProof/>
                 <w:webHidden/>
               </w:rPr>
-              <w:instrText xml:space="preserve"> PAGEREF _Toc509224366 \h </w:instrText>
+              <w:instrText xml:space="preserve"> PAGEREF _Toc510771554 \h </w:instrText>
             </w:r>
             <w:r>
               <w:rPr>
@@ -1001,7 +1774,7 @@
                 <w:noProof/>
                 <w:webHidden/>
               </w:rPr>
-              <w:t>9</w:t>
+              <w:t>10</w:t>
             </w:r>
             <w:r>
               <w:rPr>
@@ -1049,7 +1822,7 @@
           <w:numId w:val="1"/>
         </w:numPr>
       </w:pPr>
-      <w:bookmarkStart w:id="0" w:name="_Toc509224360"/>
+      <w:bookmarkStart w:id="0" w:name="_Toc510771539"/>
       <w:r>
         <w:lastRenderedPageBreak/>
         <w:t>Beschrijving van applicatie</w:t>
@@ -1087,8 +1860,6 @@
       <w:r>
         <w:t xml:space="preserve"> Bij het passen van de juiste sleutel opent de barricade zich en kan de speler er doorheen.</w:t>
       </w:r>
-      <w:bookmarkStart w:id="1" w:name="_GoBack"/>
-      <w:bookmarkEnd w:id="1"/>
     </w:p>
     <w:p>
       <w:r>
@@ -1103,16 +1874,32 @@
           <w:numId w:val="1"/>
         </w:numPr>
       </w:pPr>
-      <w:bookmarkStart w:id="2" w:name="_Toc509224361"/>
+      <w:bookmarkStart w:id="1" w:name="_Toc510771540"/>
+      <w:proofErr w:type="spellStart"/>
       <w:r>
         <w:lastRenderedPageBreak/>
         <w:t>Requirements</w:t>
       </w:r>
-      <w:bookmarkEnd w:id="2"/>
-    </w:p>
-    <w:p>
-      <w:r>
-        <w:t>Bij het maken van het spel zijn een aantal eisen (Requirements) vast gesteld. Deze requirements zijn een must have tenzij aangegeven.</w:t>
+      <w:bookmarkEnd w:id="1"/>
+      <w:proofErr w:type="spellEnd"/>
+    </w:p>
+    <w:p>
+      <w:r>
+        <w:t>Bij het maken van het spel zijn een aantal eisen (</w:t>
+      </w:r>
+      <w:proofErr w:type="spellStart"/>
+      <w:r>
+        <w:t>Requirements</w:t>
+      </w:r>
+      <w:proofErr w:type="spellEnd"/>
+      <w:r>
+        <w:t xml:space="preserve">) vast gesteld. Deze </w:t>
+      </w:r>
+      <w:r>
+        <w:t>eisen</w:t>
+      </w:r>
+      <w:r>
+        <w:t xml:space="preserve"> zijn een must have tenzij aangegeven.</w:t>
       </w:r>
       <w:r>
         <w:br/>
@@ -1343,7 +2130,7 @@
         </w:numPr>
       </w:pPr>
       <w:r>
-        <w:t>Moeilijk graad verschillen</w:t>
+        <w:t>Geen plagiaat</w:t>
       </w:r>
       <w:r>
         <w:t>.</w:t>
@@ -1358,7 +2145,7 @@
         </w:numPr>
       </w:pPr>
       <w:r>
-        <w:t>Geen plagiaat</w:t>
+        <w:t>Programmeer taal Java</w:t>
       </w:r>
       <w:r>
         <w:t>.</w:t>
@@ -1373,10 +2160,7 @@
         </w:numPr>
       </w:pPr>
       <w:r>
-        <w:t>Programmeer taal Java</w:t>
-      </w:r>
-      <w:r>
-        <w:t>.</w:t>
+        <w:t>De UI word met Java swing geprogrammeerd.</w:t>
       </w:r>
     </w:p>
     <w:p>
@@ -1388,18 +2172,6 @@
         </w:numPr>
       </w:pPr>
       <w:r>
-        <w:t>De UI word met Java swing geprogrammeerd.</w:t>
-      </w:r>
-    </w:p>
-    <w:p>
-      <w:pPr>
-        <w:pStyle w:val="Lijstalinea"/>
-        <w:numPr>
-          <w:ilvl w:val="0"/>
-          <w:numId w:val="2"/>
-        </w:numPr>
-      </w:pPr>
-      <w:r>
         <w:t>Er word voldoende c</w:t>
       </w:r>
       <w:r>
@@ -1425,18 +2197,93 @@
           <w:numId w:val="1"/>
         </w:numPr>
       </w:pPr>
-      <w:bookmarkStart w:id="3" w:name="_Toc508970567"/>
-      <w:bookmarkStart w:id="4" w:name="_Toc509224362"/>
+      <w:bookmarkStart w:id="2" w:name="_Toc508970567"/>
+      <w:bookmarkStart w:id="3" w:name="_Toc510771541"/>
+      <w:proofErr w:type="spellStart"/>
       <w:r>
         <w:lastRenderedPageBreak/>
         <w:t>KlassenDiagrammen</w:t>
       </w:r>
+      <w:bookmarkEnd w:id="2"/>
       <w:bookmarkEnd w:id="3"/>
+      <w:proofErr w:type="spellEnd"/>
+    </w:p>
+    <w:p>
+      <w:r>
+        <w:t>In dit hoofdstuk worden de klassendiagrammen weergegeven met de uitleg van de keuzes die er gemaakt zijn.</w:t>
+      </w:r>
+    </w:p>
+    <w:p>
+      <w:pPr>
+        <w:pStyle w:val="Kop2"/>
+      </w:pPr>
+    </w:p>
+    <w:p>
+      <w:pPr>
+        <w:pStyle w:val="Kop2"/>
+      </w:pPr>
+      <w:bookmarkStart w:id="4" w:name="_Toc508970568"/>
+      <w:bookmarkStart w:id="5" w:name="_Toc510771542"/>
+      <w:r>
+        <w:t>3.1 Analyse Diagram</w:t>
+      </w:r>
       <w:bookmarkEnd w:id="4"/>
-    </w:p>
-    <w:p>
-      <w:r>
-        <w:t>In dit hoofdstuk worden de klassendiagrammen weergegeven met de uitleg van de keuzes die er gemaakt zijn.</w:t>
+      <w:bookmarkEnd w:id="5"/>
+    </w:p>
+    <w:p>
+      <w:r>
+        <w:rPr>
+          <w:noProof/>
+          <w:lang w:eastAsia="nl-NL"/>
+        </w:rPr>
+        <w:drawing>
+          <wp:inline distT="0" distB="0" distL="0" distR="0">
+            <wp:extent cx="5760720" cy="2458092"/>
+            <wp:effectExtent l="0" t="0" r="0" b="0"/>
+            <wp:docPr id="8" name="Afbeelding 8" descr="C:\Users\gebruiker\SchoolProject\Documentatie\DesignDiagram.jpg"/>
+            <wp:cNvGraphicFramePr>
+              <a:graphicFrameLocks xmlns:a="http://schemas.openxmlformats.org/drawingml/2006/main" noChangeAspect="1"/>
+            </wp:cNvGraphicFramePr>
+            <a:graphic xmlns:a="http://schemas.openxmlformats.org/drawingml/2006/main">
+              <a:graphicData uri="http://schemas.openxmlformats.org/drawingml/2006/picture">
+                <pic:pic xmlns:pic="http://schemas.openxmlformats.org/drawingml/2006/picture">
+                  <pic:nvPicPr>
+                    <pic:cNvPr id="0" name="Picture 1" descr="C:\Users\gebruiker\SchoolProject\Documentatie\DesignDiagram.jpg"/>
+                    <pic:cNvPicPr>
+                      <a:picLocks noChangeAspect="1" noChangeArrowheads="1"/>
+                    </pic:cNvPicPr>
+                  </pic:nvPicPr>
+                  <pic:blipFill>
+                    <a:blip r:embed="rId7">
+                      <a:extLst>
+                        <a:ext uri="{28A0092B-C50C-407E-A947-70E740481C1C}">
+                          <a14:useLocalDpi xmlns:a14="http://schemas.microsoft.com/office/drawing/2010/main" val="0"/>
+                        </a:ext>
+                      </a:extLst>
+                    </a:blip>
+                    <a:srcRect/>
+                    <a:stretch>
+                      <a:fillRect/>
+                    </a:stretch>
+                  </pic:blipFill>
+                  <pic:spPr bwMode="auto">
+                    <a:xfrm>
+                      <a:off x="0" y="0"/>
+                      <a:ext cx="5760720" cy="2458092"/>
+                    </a:xfrm>
+                    <a:prstGeom prst="rect">
+                      <a:avLst/>
+                    </a:prstGeom>
+                    <a:noFill/>
+                    <a:ln>
+                      <a:noFill/>
+                    </a:ln>
+                  </pic:spPr>
+                </pic:pic>
+              </a:graphicData>
+            </a:graphic>
+          </wp:inline>
+        </w:drawing>
       </w:r>
     </w:p>
     <w:p>
@@ -1448,34 +2295,395 @@
       <w:pPr>
         <w:pStyle w:val="Kop2"/>
       </w:pPr>
-      <w:bookmarkStart w:id="5" w:name="_Toc508970568"/>
-      <w:bookmarkStart w:id="6" w:name="_Toc509224363"/>
-      <w:r>
-        <w:t>3.1 Analyse Diagram</w:t>
-      </w:r>
-      <w:bookmarkEnd w:id="5"/>
+      <w:bookmarkStart w:id="6" w:name="_Toc508970569"/>
+      <w:bookmarkStart w:id="7" w:name="_Toc510771543"/>
+      <w:r>
+        <w:t>3.2 Design Diagram</w:t>
+      </w:r>
       <w:bookmarkEnd w:id="6"/>
+      <w:bookmarkEnd w:id="7"/>
+    </w:p>
+    <w:p>
+      <w:pPr>
+        <w:pStyle w:val="Kop3"/>
+      </w:pPr>
+      <w:bookmarkStart w:id="8" w:name="_Toc510771544"/>
+      <w:r>
+        <w:t>3.2.1 Design Diagram normaal</w:t>
+      </w:r>
+      <w:bookmarkEnd w:id="8"/>
+    </w:p>
+    <w:p>
+      <w:pPr>
+        <w:rPr>
+          <w:sz w:val="12"/>
+          <w:szCs w:val="12"/>
+        </w:rPr>
+      </w:pPr>
+      <w:r>
+        <w:rPr>
+          <w:noProof/>
+          <w:lang w:eastAsia="nl-NL"/>
+        </w:rPr>
+        <w:drawing>
+          <wp:inline distT="0" distB="0" distL="0" distR="0">
+            <wp:extent cx="6628954" cy="3848100"/>
+            <wp:effectExtent l="0" t="0" r="635" b="0"/>
+            <wp:docPr id="1" name="Afbeelding 1" descr="C:\Users\gebruiker\SchoolProject\Documentatie\Sleutelbarricade spel.jpg"/>
+            <wp:cNvGraphicFramePr>
+              <a:graphicFrameLocks xmlns:a="http://schemas.openxmlformats.org/drawingml/2006/main" noChangeAspect="1"/>
+            </wp:cNvGraphicFramePr>
+            <a:graphic xmlns:a="http://schemas.openxmlformats.org/drawingml/2006/main">
+              <a:graphicData uri="http://schemas.openxmlformats.org/drawingml/2006/picture">
+                <pic:pic xmlns:pic="http://schemas.openxmlformats.org/drawingml/2006/picture">
+                  <pic:nvPicPr>
+                    <pic:cNvPr id="0" name="Picture 1" descr="C:\Users\gebruiker\SchoolProject\Documentatie\Sleutelbarricade spel.jpg"/>
+                    <pic:cNvPicPr>
+                      <a:picLocks noChangeAspect="1" noChangeArrowheads="1"/>
+                    </pic:cNvPicPr>
+                  </pic:nvPicPr>
+                  <pic:blipFill>
+                    <a:blip r:embed="rId8">
+                      <a:extLst>
+                        <a:ext uri="{28A0092B-C50C-407E-A947-70E740481C1C}">
+                          <a14:useLocalDpi xmlns:a14="http://schemas.microsoft.com/office/drawing/2010/main" val="0"/>
+                        </a:ext>
+                      </a:extLst>
+                    </a:blip>
+                    <a:srcRect/>
+                    <a:stretch>
+                      <a:fillRect/>
+                    </a:stretch>
+                  </pic:blipFill>
+                  <pic:spPr bwMode="auto">
+                    <a:xfrm>
+                      <a:off x="0" y="0"/>
+                      <a:ext cx="6630572" cy="3849039"/>
+                    </a:xfrm>
+                    <a:prstGeom prst="rect">
+                      <a:avLst/>
+                    </a:prstGeom>
+                    <a:noFill/>
+                    <a:ln>
+                      <a:noFill/>
+                    </a:ln>
+                  </pic:spPr>
+                </pic:pic>
+              </a:graphicData>
+            </a:graphic>
+          </wp:inline>
+        </w:drawing>
+      </w:r>
+      <w:r>
+        <w:rPr>
+          <w:sz w:val="12"/>
+          <w:szCs w:val="12"/>
+        </w:rPr>
+        <w:t>Bron 2</w:t>
+      </w:r>
+      <w:r>
+        <w:rPr>
+          <w:sz w:val="12"/>
+          <w:szCs w:val="12"/>
+        </w:rPr>
+        <w:t>. Design diagram zonder extension</w:t>
+      </w:r>
+    </w:p>
+    <w:p>
+      <w:pPr>
+        <w:pStyle w:val="Kop3"/>
+      </w:pPr>
+      <w:bookmarkStart w:id="9" w:name="_Toc510771545"/>
+      <w:r>
+        <w:lastRenderedPageBreak/>
+        <w:t>3.2.1.2 Uitleg</w:t>
+      </w:r>
+      <w:bookmarkEnd w:id="9"/>
+    </w:p>
+    <w:p>
+      <w:r>
+        <w:t xml:space="preserve">We hebben ervoor gekozen om Sleutel, Barricade, Muur en Eindpunt te laten over </w:t>
+      </w:r>
+      <w:proofErr w:type="spellStart"/>
+      <w:r>
+        <w:t>extenden</w:t>
+      </w:r>
+      <w:proofErr w:type="spellEnd"/>
+      <w:r>
+        <w:t xml:space="preserve"> van een gameobject, omdat ze alle 4 de operatie </w:t>
+      </w:r>
+      <w:proofErr w:type="spellStart"/>
+      <w:r>
+        <w:t>collision</w:t>
+      </w:r>
+      <w:proofErr w:type="spellEnd"/>
+      <w:r>
+        <w:t xml:space="preserve"> gemeen hebben. Waarom we het een gameobject hebben genoemd is, omdat het een object is van het spel. Obstakel past niet bij sleutel en eindpunt omdat het je niet hindert.</w:t>
+      </w:r>
+    </w:p>
+    <w:p>
+      <w:r>
+        <w:t>De speler heeft een associatie met Sleutel, omdat de speler een sleutel kan oppakken en bevatten.</w:t>
+      </w:r>
+    </w:p>
+    <w:p>
+      <w:r>
+        <w:t xml:space="preserve">In de veld object hebben een operatie die heet </w:t>
+      </w:r>
+      <w:proofErr w:type="spellStart"/>
+      <w:r>
+        <w:t>isThereAPlayer</w:t>
+      </w:r>
+      <w:proofErr w:type="spellEnd"/>
+      <w:r>
+        <w:t>. We hebben dit gedaan met de gedachte dat het veld zelf weet wat er allemaal op of in het zit.</w:t>
+      </w:r>
+    </w:p>
+    <w:p>
+      <w:r>
+        <w:t xml:space="preserve">In de </w:t>
+      </w:r>
+      <w:proofErr w:type="spellStart"/>
+      <w:r>
+        <w:t>variable</w:t>
+      </w:r>
+      <w:proofErr w:type="spellEnd"/>
+      <w:r>
+        <w:t xml:space="preserve"> </w:t>
+      </w:r>
+      <w:proofErr w:type="spellStart"/>
+      <w:r>
+        <w:t>workingDir</w:t>
+      </w:r>
+      <w:proofErr w:type="spellEnd"/>
+      <w:r>
+        <w:t xml:space="preserve"> zit een String die het pad van de images bevat. Dit is voor het vinden van de images die gebruikt worden in de UI.</w:t>
+      </w:r>
+    </w:p>
+    <w:p>
+      <w:r>
+        <w:t xml:space="preserve">De klasse </w:t>
+      </w:r>
+      <w:proofErr w:type="spellStart"/>
+      <w:r>
+        <w:t>keyListener</w:t>
+      </w:r>
+      <w:proofErr w:type="spellEnd"/>
+      <w:r>
+        <w:t xml:space="preserve"> is voor het herkennen van de pijltjes knop om de speler te laten bewegen. Het voelde natuurlijker aan met de pijltjesknop dan met knoppen op het scherm.4</w:t>
+      </w:r>
+    </w:p>
+    <w:p>
+      <w:r>
+        <w:t xml:space="preserve"> De operatie </w:t>
+      </w:r>
+      <w:proofErr w:type="spellStart"/>
+      <w:r>
+        <w:t>setListener</w:t>
+      </w:r>
+      <w:proofErr w:type="spellEnd"/>
+      <w:r>
+        <w:t xml:space="preserve"> in de klass</w:t>
+      </w:r>
+      <w:bookmarkStart w:id="10" w:name="_GoBack"/>
+      <w:bookmarkEnd w:id="10"/>
+      <w:r>
+        <w:t xml:space="preserve">e spelbord is voor het zetten van de </w:t>
+      </w:r>
+      <w:proofErr w:type="spellStart"/>
+      <w:r>
+        <w:t>keylisteners</w:t>
+      </w:r>
+      <w:proofErr w:type="spellEnd"/>
+      <w:r>
+        <w:t xml:space="preserve"> in het spel. Waarom we dit in een aparte operatie hebben gezet is voor als er een uitbreiding moet komen. Kunnen we het makkelijk in die operatie stoppen.</w:t>
+      </w:r>
+    </w:p>
+    <w:p>
+      <w:r>
+        <w:t xml:space="preserve">We hebben de coördinaten in een apart klasse gezet voor het later uitbreiden van het spel als de locatie van de </w:t>
+      </w:r>
+      <w:proofErr w:type="spellStart"/>
+      <w:r>
+        <w:t>tile</w:t>
+      </w:r>
+      <w:proofErr w:type="spellEnd"/>
+      <w:r>
+        <w:t xml:space="preserve"> nog meer kan doen. En het is makkelijker dan elke keer de x en y opnieuw definiëren in een klasse.</w:t>
+      </w:r>
     </w:p>
     <w:p/>
     <w:p>
-      <w:pPr>
-        <w:pStyle w:val="Kop2"/>
-      </w:pPr>
-    </w:p>
-    <w:p>
-      <w:pPr>
-        <w:pStyle w:val="Kop2"/>
-      </w:pPr>
-      <w:bookmarkStart w:id="7" w:name="_Toc508970569"/>
-      <w:bookmarkStart w:id="8" w:name="_Toc509224364"/>
-      <w:r>
-        <w:t>3.2 Design Diagram</w:t>
-      </w:r>
-      <w:bookmarkEnd w:id="7"/>
-      <w:bookmarkEnd w:id="8"/>
-    </w:p>
-    <w:p/>
-    <w:p>
+      <w:r>
+        <w:br/>
+      </w:r>
+    </w:p>
+    <w:p>
+      <w:pPr>
+        <w:pStyle w:val="Kop3"/>
+      </w:pPr>
+      <w:bookmarkStart w:id="11" w:name="_Toc510771546"/>
+      <w:r>
+        <w:lastRenderedPageBreak/>
+        <w:t>3.2.2 Design Diagram Extension</w:t>
+      </w:r>
+      <w:bookmarkEnd w:id="11"/>
+    </w:p>
+    <w:p>
+      <w:pPr>
+        <w:rPr>
+          <w:sz w:val="12"/>
+          <w:szCs w:val="12"/>
+        </w:rPr>
+      </w:pPr>
+      <w:r>
+        <w:rPr>
+          <w:noProof/>
+          <w:lang w:eastAsia="nl-NL"/>
+        </w:rPr>
+        <w:drawing>
+          <wp:inline distT="0" distB="0" distL="0" distR="0" wp14:anchorId="357C4042" wp14:editId="7ABA0528">
+            <wp:extent cx="5760720" cy="3395564"/>
+            <wp:effectExtent l="0" t="0" r="0" b="0"/>
+            <wp:docPr id="2" name="Afbeelding 2" descr="C:\Users\gebruiker\Desktop\WEEK2\Sleutelbarricade spel Extended.jpg"/>
+            <wp:cNvGraphicFramePr>
+              <a:graphicFrameLocks xmlns:a="http://schemas.openxmlformats.org/drawingml/2006/main" noChangeAspect="1"/>
+            </wp:cNvGraphicFramePr>
+            <a:graphic xmlns:a="http://schemas.openxmlformats.org/drawingml/2006/main">
+              <a:graphicData uri="http://schemas.openxmlformats.org/drawingml/2006/picture">
+                <pic:pic xmlns:pic="http://schemas.openxmlformats.org/drawingml/2006/picture">
+                  <pic:nvPicPr>
+                    <pic:cNvPr id="0" name="Picture 2" descr="C:\Users\gebruiker\Desktop\WEEK2\Sleutelbarricade spel Extended.jpg"/>
+                    <pic:cNvPicPr>
+                      <a:picLocks noChangeAspect="1" noChangeArrowheads="1"/>
+                    </pic:cNvPicPr>
+                  </pic:nvPicPr>
+                  <pic:blipFill>
+                    <a:blip r:embed="rId9">
+                      <a:extLst>
+                        <a:ext uri="{28A0092B-C50C-407E-A947-70E740481C1C}">
+                          <a14:useLocalDpi xmlns:a14="http://schemas.microsoft.com/office/drawing/2010/main" val="0"/>
+                        </a:ext>
+                      </a:extLst>
+                    </a:blip>
+                    <a:srcRect/>
+                    <a:stretch>
+                      <a:fillRect/>
+                    </a:stretch>
+                  </pic:blipFill>
+                  <pic:spPr bwMode="auto">
+                    <a:xfrm>
+                      <a:off x="0" y="0"/>
+                      <a:ext cx="5760720" cy="3395564"/>
+                    </a:xfrm>
+                    <a:prstGeom prst="rect">
+                      <a:avLst/>
+                    </a:prstGeom>
+                    <a:noFill/>
+                    <a:ln>
+                      <a:noFill/>
+                    </a:ln>
+                  </pic:spPr>
+                </pic:pic>
+              </a:graphicData>
+            </a:graphic>
+          </wp:inline>
+        </w:drawing>
+      </w:r>
+      <w:r>
+        <w:br/>
+      </w:r>
+      <w:r>
+        <w:rPr>
+          <w:sz w:val="12"/>
+          <w:szCs w:val="12"/>
+        </w:rPr>
+        <w:t>Bron 3. Design diagram met extension</w:t>
+      </w:r>
+    </w:p>
+    <w:p>
+      <w:pPr>
+        <w:pStyle w:val="Kop3"/>
+      </w:pPr>
+      <w:bookmarkStart w:id="12" w:name="_Toc510771547"/>
+      <w:r>
+        <w:t>3.2.2.2 Uitleg</w:t>
+      </w:r>
+      <w:bookmarkEnd w:id="12"/>
+    </w:p>
+    <w:p>
+      <w:r>
+        <w:t xml:space="preserve">In </w:t>
+      </w:r>
+      <w:r>
+        <w:t>dit</w:t>
+      </w:r>
+      <w:r>
+        <w:t xml:space="preserve"> hoofdstuk worden de uitgebreide functionaliteiten uitgelicht voor de basis zie 3.2.1.2 Uitleg.</w:t>
+      </w:r>
+    </w:p>
+    <w:p>
+      <w:r>
+        <w:t xml:space="preserve">Voor de expansie hebben we 2 nieuwe </w:t>
+      </w:r>
+      <w:proofErr w:type="spellStart"/>
+      <w:r>
+        <w:t>variable</w:t>
+      </w:r>
+      <w:proofErr w:type="spellEnd"/>
+      <w:r>
+        <w:t xml:space="preserve"> in de </w:t>
+      </w:r>
+      <w:proofErr w:type="spellStart"/>
+      <w:r>
+        <w:t>SpelBord</w:t>
+      </w:r>
+      <w:proofErr w:type="spellEnd"/>
+      <w:r>
+        <w:t xml:space="preserve"> klasse gezet. De </w:t>
+      </w:r>
+      <w:proofErr w:type="spellStart"/>
+      <w:r>
+        <w:t>totalSeconds</w:t>
+      </w:r>
+      <w:proofErr w:type="spellEnd"/>
+      <w:r>
+        <w:t xml:space="preserve"> en </w:t>
+      </w:r>
+      <w:proofErr w:type="spellStart"/>
+      <w:r>
+        <w:t>gameFailed</w:t>
+      </w:r>
+      <w:proofErr w:type="spellEnd"/>
+      <w:r>
+        <w:t>. Die zijn bedoeld voor als de timer op 0 is gekomen dat de game gefaald is.</w:t>
+      </w:r>
+    </w:p>
+    <w:p>
+      <w:r>
+        <w:t xml:space="preserve">De operatie setupfield is hier nieuw bijgekomen bij de klasse </w:t>
+      </w:r>
+      <w:proofErr w:type="spellStart"/>
+      <w:r>
+        <w:t>SpelBord</w:t>
+      </w:r>
+      <w:proofErr w:type="spellEnd"/>
+      <w:r>
+        <w:t xml:space="preserve">. Deze operatie zorgt ervoor dat de veld opnieuw </w:t>
+      </w:r>
+      <w:proofErr w:type="spellStart"/>
+      <w:r>
+        <w:t>gescrambled</w:t>
+      </w:r>
+      <w:proofErr w:type="spellEnd"/>
+      <w:r>
+        <w:t xml:space="preserve"> word na een aantal stappen.</w:t>
+      </w:r>
+    </w:p>
+    <w:p>
+      <w:r>
+        <w:t xml:space="preserve"> </w:t>
+      </w:r>
       <w:r>
         <w:br w:type="page"/>
       </w:r>
@@ -1488,17 +2696,17 @@
           <w:numId w:val="1"/>
         </w:numPr>
       </w:pPr>
-      <w:bookmarkStart w:id="9" w:name="_Toc508970570"/>
+      <w:bookmarkStart w:id="13" w:name="_Toc508970570"/>
       <w:r>
         <w:lastRenderedPageBreak/>
         <w:t xml:space="preserve"> </w:t>
       </w:r>
-      <w:bookmarkStart w:id="10" w:name="_Toc509224365"/>
+      <w:bookmarkStart w:id="14" w:name="_Toc510771548"/>
       <w:r>
         <w:t>Testen</w:t>
       </w:r>
-      <w:bookmarkEnd w:id="9"/>
-      <w:bookmarkEnd w:id="10"/>
+      <w:bookmarkEnd w:id="13"/>
+      <w:bookmarkEnd w:id="14"/>
     </w:p>
     <w:p>
       <w:r>
@@ -1511,13 +2719,356 @@
         <w:t xml:space="preserve"> volgende hoofdstuk worden </w:t>
       </w:r>
       <w:r>
-        <w:t xml:space="preserve">een aantal mock-up </w:t>
-      </w:r>
-      <w:r>
-        <w:t>schermen getoond waarin de JUnitTesten zijn uitgevoerd. Er worden hierbij word er ook beschreven wat de geplande testen en bevindingen zijn en waarom de decision coverage bereikt is.</w:t>
-      </w:r>
-    </w:p>
-    <w:p>
+        <w:t xml:space="preserve">een aantal </w:t>
+      </w:r>
+      <w:proofErr w:type="spellStart"/>
+      <w:r>
+        <w:t>mock</w:t>
+      </w:r>
+      <w:proofErr w:type="spellEnd"/>
+      <w:r>
+        <w:t xml:space="preserve">-up </w:t>
+      </w:r>
+      <w:r>
+        <w:t xml:space="preserve">schermen getoond waarin de </w:t>
+      </w:r>
+      <w:proofErr w:type="spellStart"/>
+      <w:r>
+        <w:t>JUnitTesten</w:t>
+      </w:r>
+      <w:proofErr w:type="spellEnd"/>
+      <w:r>
+        <w:t xml:space="preserve"> zijn uitgevoerd. Er worden hierbij ook beschreven wat de geplande testen en bevindingen zijn en waarom de </w:t>
+      </w:r>
+      <w:proofErr w:type="spellStart"/>
+      <w:r>
+        <w:t>decision</w:t>
+      </w:r>
+      <w:proofErr w:type="spellEnd"/>
+      <w:r>
+        <w:t xml:space="preserve"> </w:t>
+      </w:r>
+      <w:proofErr w:type="spellStart"/>
+      <w:r>
+        <w:t>coverage</w:t>
+      </w:r>
+      <w:proofErr w:type="spellEnd"/>
+      <w:r>
+        <w:t xml:space="preserve"> bereikt is.</w:t>
+      </w:r>
+    </w:p>
+    <w:p>
+      <w:pPr>
+        <w:pStyle w:val="Kop2"/>
+      </w:pPr>
+      <w:bookmarkStart w:id="15" w:name="_Toc510771549"/>
+      <w:r>
+        <w:t xml:space="preserve">4.1 </w:t>
+      </w:r>
+      <w:bookmarkEnd w:id="15"/>
+      <w:r>
+        <w:t>T</w:t>
+      </w:r>
+      <w:r>
+        <w:t xml:space="preserve">he </w:t>
+      </w:r>
+      <w:proofErr w:type="spellStart"/>
+      <w:r>
+        <w:t>Key</w:t>
+      </w:r>
+      <w:proofErr w:type="spellEnd"/>
+    </w:p>
+    <w:p>
+      <w:r>
+        <w:t xml:space="preserve">In deze unit test is er getest of de speler bij het oppakken van een </w:t>
+      </w:r>
+      <w:proofErr w:type="spellStart"/>
+      <w:r>
+        <w:t>key</w:t>
+      </w:r>
+      <w:proofErr w:type="spellEnd"/>
+      <w:r>
+        <w:t xml:space="preserve"> de juiste object bevat. Het testen word behulp met de pin </w:t>
+      </w:r>
+      <w:proofErr w:type="spellStart"/>
+      <w:r>
+        <w:t>gechecked</w:t>
+      </w:r>
+      <w:proofErr w:type="spellEnd"/>
+      <w:r>
+        <w:t>.</w:t>
+      </w:r>
+    </w:p>
+    <w:p>
+      <w:r>
+        <w:rPr>
+          <w:noProof/>
+          <w:lang w:eastAsia="nl-NL"/>
+        </w:rPr>
+        <w:drawing>
+          <wp:inline distT="0" distB="0" distL="0" distR="0" wp14:anchorId="77D4413E" wp14:editId="08E4A7B4">
+            <wp:extent cx="4981575" cy="1790700"/>
+            <wp:effectExtent l="0" t="0" r="9525" b="0"/>
+            <wp:docPr id="3" name="Afbeelding 3"/>
+            <wp:cNvGraphicFramePr>
+              <a:graphicFrameLocks xmlns:a="http://schemas.openxmlformats.org/drawingml/2006/main" noChangeAspect="1"/>
+            </wp:cNvGraphicFramePr>
+            <a:graphic xmlns:a="http://schemas.openxmlformats.org/drawingml/2006/main">
+              <a:graphicData uri="http://schemas.openxmlformats.org/drawingml/2006/picture">
+                <pic:pic xmlns:pic="http://schemas.openxmlformats.org/drawingml/2006/picture">
+                  <pic:nvPicPr>
+                    <pic:cNvPr id="0" name=""/>
+                    <pic:cNvPicPr/>
+                  </pic:nvPicPr>
+                  <pic:blipFill>
+                    <a:blip r:embed="rId10"/>
+                    <a:stretch>
+                      <a:fillRect/>
+                    </a:stretch>
+                  </pic:blipFill>
+                  <pic:spPr>
+                    <a:xfrm>
+                      <a:off x="0" y="0"/>
+                      <a:ext cx="4981575" cy="1790700"/>
+                    </a:xfrm>
+                    <a:prstGeom prst="rect">
+                      <a:avLst/>
+                    </a:prstGeom>
+                  </pic:spPr>
+                </pic:pic>
+              </a:graphicData>
+            </a:graphic>
+          </wp:inline>
+        </w:drawing>
+      </w:r>
+    </w:p>
+    <w:p>
+      <w:pPr>
+        <w:pStyle w:val="Kop2"/>
+      </w:pPr>
+      <w:bookmarkStart w:id="16" w:name="_Toc510771550"/>
+      <w:r>
+        <w:t xml:space="preserve">4.2 </w:t>
+      </w:r>
+      <w:bookmarkEnd w:id="16"/>
+      <w:r>
+        <w:t xml:space="preserve">Test wrong </w:t>
+      </w:r>
+      <w:proofErr w:type="spellStart"/>
+      <w:r>
+        <w:t>key</w:t>
+      </w:r>
+      <w:proofErr w:type="spellEnd"/>
+    </w:p>
+    <w:p>
+      <w:r>
+        <w:t>In deze unit test word er getest of de barricade gesloten blijft als de speler met een sleutel van de verkeerde pin</w:t>
+      </w:r>
+      <w:r>
+        <w:t xml:space="preserve"> tegen een barricade </w:t>
+      </w:r>
+      <w:proofErr w:type="spellStart"/>
+      <w:r>
+        <w:t>collide</w:t>
+      </w:r>
+      <w:proofErr w:type="spellEnd"/>
+      <w:r>
+        <w:t>.</w:t>
+      </w:r>
+    </w:p>
+    <w:p>
+      <w:r>
+        <w:rPr>
+          <w:noProof/>
+          <w:lang w:eastAsia="nl-NL"/>
+        </w:rPr>
+        <w:drawing>
+          <wp:inline distT="0" distB="0" distL="0" distR="0" wp14:anchorId="480C8387" wp14:editId="231EC00A">
+            <wp:extent cx="5448300" cy="2019300"/>
+            <wp:effectExtent l="0" t="0" r="0" b="0"/>
+            <wp:docPr id="4" name="Afbeelding 4"/>
+            <wp:cNvGraphicFramePr>
+              <a:graphicFrameLocks xmlns:a="http://schemas.openxmlformats.org/drawingml/2006/main" noChangeAspect="1"/>
+            </wp:cNvGraphicFramePr>
+            <a:graphic xmlns:a="http://schemas.openxmlformats.org/drawingml/2006/main">
+              <a:graphicData uri="http://schemas.openxmlformats.org/drawingml/2006/picture">
+                <pic:pic xmlns:pic="http://schemas.openxmlformats.org/drawingml/2006/picture">
+                  <pic:nvPicPr>
+                    <pic:cNvPr id="0" name=""/>
+                    <pic:cNvPicPr/>
+                  </pic:nvPicPr>
+                  <pic:blipFill>
+                    <a:blip r:embed="rId11"/>
+                    <a:stretch>
+                      <a:fillRect/>
+                    </a:stretch>
+                  </pic:blipFill>
+                  <pic:spPr>
+                    <a:xfrm>
+                      <a:off x="0" y="0"/>
+                      <a:ext cx="5448300" cy="2019300"/>
+                    </a:xfrm>
+                    <a:prstGeom prst="rect">
+                      <a:avLst/>
+                    </a:prstGeom>
+                  </pic:spPr>
+                </pic:pic>
+              </a:graphicData>
+            </a:graphic>
+          </wp:inline>
+        </w:drawing>
+      </w:r>
+    </w:p>
+    <w:p>
+      <w:pPr>
+        <w:rPr>
+          <w:rFonts w:asciiTheme="majorHAnsi" w:eastAsiaTheme="majorEastAsia" w:hAnsiTheme="majorHAnsi" w:cstheme="majorBidi"/>
+          <w:b/>
+          <w:bCs/>
+          <w:color w:val="4F81BD" w:themeColor="accent1"/>
+          <w:sz w:val="26"/>
+          <w:szCs w:val="26"/>
+        </w:rPr>
+      </w:pPr>
+      <w:bookmarkStart w:id="17" w:name="_Toc510771551"/>
+      <w:r>
+        <w:br w:type="page"/>
+      </w:r>
+    </w:p>
+    <w:p>
+      <w:pPr>
+        <w:pStyle w:val="Kop2"/>
+      </w:pPr>
+      <w:r>
+        <w:lastRenderedPageBreak/>
+        <w:t>4.3 Sleutel pin</w:t>
+      </w:r>
+      <w:bookmarkEnd w:id="17"/>
+    </w:p>
+    <w:p>
+      <w:r>
+        <w:t xml:space="preserve">In deze unit test word er getest of de barricade open gaat als de speler met een sleutel van de juiste pin tegen een barricade </w:t>
+      </w:r>
+      <w:proofErr w:type="spellStart"/>
+      <w:r>
+        <w:t>collide</w:t>
+      </w:r>
+      <w:proofErr w:type="spellEnd"/>
+      <w:r>
+        <w:t>.</w:t>
+      </w:r>
+    </w:p>
+    <w:p>
+      <w:r>
+        <w:rPr>
+          <w:noProof/>
+          <w:lang w:eastAsia="nl-NL"/>
+        </w:rPr>
+        <w:drawing>
+          <wp:inline distT="0" distB="0" distL="0" distR="0" wp14:anchorId="423967FF" wp14:editId="2F578AFD">
+            <wp:extent cx="4705350" cy="1790700"/>
+            <wp:effectExtent l="0" t="0" r="0" b="0"/>
+            <wp:docPr id="5" name="Afbeelding 5"/>
+            <wp:cNvGraphicFramePr>
+              <a:graphicFrameLocks xmlns:a="http://schemas.openxmlformats.org/drawingml/2006/main" noChangeAspect="1"/>
+            </wp:cNvGraphicFramePr>
+            <a:graphic xmlns:a="http://schemas.openxmlformats.org/drawingml/2006/main">
+              <a:graphicData uri="http://schemas.openxmlformats.org/drawingml/2006/picture">
+                <pic:pic xmlns:pic="http://schemas.openxmlformats.org/drawingml/2006/picture">
+                  <pic:nvPicPr>
+                    <pic:cNvPr id="0" name=""/>
+                    <pic:cNvPicPr/>
+                  </pic:nvPicPr>
+                  <pic:blipFill>
+                    <a:blip r:embed="rId12"/>
+                    <a:stretch>
+                      <a:fillRect/>
+                    </a:stretch>
+                  </pic:blipFill>
+                  <pic:spPr>
+                    <a:xfrm>
+                      <a:off x="0" y="0"/>
+                      <a:ext cx="4705350" cy="1790700"/>
+                    </a:xfrm>
+                    <a:prstGeom prst="rect">
+                      <a:avLst/>
+                    </a:prstGeom>
+                  </pic:spPr>
+                </pic:pic>
+              </a:graphicData>
+            </a:graphic>
+          </wp:inline>
+        </w:drawing>
+      </w:r>
+    </w:p>
+    <w:p>
+      <w:pPr>
+        <w:pStyle w:val="Kop2"/>
+      </w:pPr>
+      <w:bookmarkStart w:id="18" w:name="_Toc510771552"/>
+      <w:r>
+        <w:t xml:space="preserve">4.4 </w:t>
+      </w:r>
+      <w:bookmarkEnd w:id="18"/>
+      <w:r>
+        <w:t xml:space="preserve">Test </w:t>
+      </w:r>
+      <w:proofErr w:type="spellStart"/>
+      <w:r>
+        <w:t>Direction</w:t>
+      </w:r>
+      <w:proofErr w:type="spellEnd"/>
+    </w:p>
+    <w:p>
+      <w:r>
+        <w:t xml:space="preserve">In deze unit test word er </w:t>
+      </w:r>
+      <w:r>
+        <w:t>getest of de directie die de speler kijkt veranderd.</w:t>
+      </w:r>
+    </w:p>
+    <w:p>
+      <w:r>
+        <w:rPr>
+          <w:noProof/>
+          <w:lang w:eastAsia="nl-NL"/>
+        </w:rPr>
+        <w:drawing>
+          <wp:inline distT="0" distB="0" distL="0" distR="0" wp14:anchorId="7F794279" wp14:editId="69F81BC8">
+            <wp:extent cx="5543550" cy="1504950"/>
+            <wp:effectExtent l="0" t="0" r="0" b="0"/>
+            <wp:docPr id="6" name="Afbeelding 6"/>
+            <wp:cNvGraphicFramePr>
+              <a:graphicFrameLocks xmlns:a="http://schemas.openxmlformats.org/drawingml/2006/main" noChangeAspect="1"/>
+            </wp:cNvGraphicFramePr>
+            <a:graphic xmlns:a="http://schemas.openxmlformats.org/drawingml/2006/main">
+              <a:graphicData uri="http://schemas.openxmlformats.org/drawingml/2006/picture">
+                <pic:pic xmlns:pic="http://schemas.openxmlformats.org/drawingml/2006/picture">
+                  <pic:nvPicPr>
+                    <pic:cNvPr id="0" name=""/>
+                    <pic:cNvPicPr/>
+                  </pic:nvPicPr>
+                  <pic:blipFill>
+                    <a:blip r:embed="rId13"/>
+                    <a:stretch>
+                      <a:fillRect/>
+                    </a:stretch>
+                  </pic:blipFill>
+                  <pic:spPr>
+                    <a:xfrm>
+                      <a:off x="0" y="0"/>
+                      <a:ext cx="5543550" cy="1504950"/>
+                    </a:xfrm>
+                    <a:prstGeom prst="rect">
+                      <a:avLst/>
+                    </a:prstGeom>
+                  </pic:spPr>
+                </pic:pic>
+              </a:graphicData>
+            </a:graphic>
+          </wp:inline>
+        </w:drawing>
+      </w:r>
       <w:r>
         <w:br w:type="page"/>
       </w:r>
@@ -1530,21 +3081,27 @@
           <w:numId w:val="1"/>
         </w:numPr>
       </w:pPr>
-      <w:bookmarkStart w:id="11" w:name="_Toc508970571"/>
-      <w:bookmarkStart w:id="12" w:name="_Toc509224366"/>
+      <w:bookmarkStart w:id="19" w:name="_Toc508970571"/>
+      <w:bookmarkStart w:id="20" w:name="_Toc510771554"/>
       <w:r>
         <w:lastRenderedPageBreak/>
         <w:t>Uitbreidingen</w:t>
       </w:r>
-      <w:bookmarkEnd w:id="11"/>
-      <w:bookmarkEnd w:id="12"/>
+      <w:bookmarkEnd w:id="19"/>
+      <w:bookmarkEnd w:id="20"/>
     </w:p>
     <w:p>
       <w:pPr>
         <w:ind w:left="360"/>
       </w:pPr>
       <w:r>
-        <w:t xml:space="preserve">In de volgende hoofdstuk worden uitbreidingen opgeschreven. De uitbreidingen word in de volgende volgorde opgeschreven: De uitbreiding, Uitbreiding uitgelegd, Datum van </w:t>
+        <w:t>In de volgende hoofdstuk worden uitbreidingen opgeschreven. De uitbreidingen word in de volgende volgorde opgeschreven: De uitb</w:t>
+      </w:r>
+      <w:r>
+        <w:t xml:space="preserve">reiding, Uitbreiding uitgelegd en de </w:t>
+      </w:r>
+      <w:r>
+        <w:t xml:space="preserve">Datum van </w:t>
       </w:r>
       <w:r>
         <w:t>uitbreiding.</w:t>
@@ -1563,14 +3120,14 @@
         <w:tblLook w:val="04A0" w:firstRow="1" w:lastRow="0" w:firstColumn="1" w:lastColumn="0" w:noHBand="0" w:noVBand="1"/>
       </w:tblPr>
       <w:tblGrid>
-        <w:gridCol w:w="2988"/>
-        <w:gridCol w:w="2968"/>
-        <w:gridCol w:w="2972"/>
+        <w:gridCol w:w="2979"/>
+        <w:gridCol w:w="2989"/>
+        <w:gridCol w:w="2960"/>
       </w:tblGrid>
       <w:tr>
         <w:tc>
           <w:tcPr>
-            <w:tcW w:w="3070" w:type="dxa"/>
+            <w:tcW w:w="2979" w:type="dxa"/>
           </w:tcPr>
           <w:p>
             <w:r>
@@ -1580,7 +3137,7 @@
         </w:tc>
         <w:tc>
           <w:tcPr>
-            <w:tcW w:w="3071" w:type="dxa"/>
+            <w:tcW w:w="2989" w:type="dxa"/>
           </w:tcPr>
           <w:p>
             <w:r>
@@ -1590,7 +3147,7 @@
         </w:tc>
         <w:tc>
           <w:tcPr>
-            <w:tcW w:w="3071" w:type="dxa"/>
+            <w:tcW w:w="2960" w:type="dxa"/>
           </w:tcPr>
           <w:p>
             <w:r>
@@ -1602,99 +3159,117 @@
       <w:tr>
         <w:tc>
           <w:tcPr>
-            <w:tcW w:w="3070" w:type="dxa"/>
+            <w:tcW w:w="2979" w:type="dxa"/>
+          </w:tcPr>
+          <w:p>
+            <w:r>
+              <w:t>Timer</w:t>
+            </w:r>
+          </w:p>
+        </w:tc>
+        <w:tc>
+          <w:tcPr>
+            <w:tcW w:w="2989" w:type="dxa"/>
+          </w:tcPr>
+          <w:p>
+            <w:r>
+              <w:t>Het spel heeft nu een timer van 5 minuten. Wanneer de tijd voorbij is komt er een melding en begint het spel opnieuw</w:t>
+            </w:r>
+          </w:p>
+        </w:tc>
+        <w:tc>
+          <w:tcPr>
+            <w:tcW w:w="2960" w:type="dxa"/>
+          </w:tcPr>
+          <w:p>
+            <w:r>
+              <w:t>02-04-2018</w:t>
+            </w:r>
+          </w:p>
+        </w:tc>
+      </w:tr>
+      <w:tr>
+        <w:tc>
+          <w:tcPr>
+            <w:tcW w:w="2979" w:type="dxa"/>
+          </w:tcPr>
+          <w:p>
+            <w:proofErr w:type="spellStart"/>
+            <w:r>
+              <w:t>Might</w:t>
+            </w:r>
+            <w:proofErr w:type="spellEnd"/>
+            <w:r>
+              <w:t xml:space="preserve"> </w:t>
+            </w:r>
+            <w:proofErr w:type="spellStart"/>
+            <w:r>
+              <w:t>be</w:t>
+            </w:r>
+            <w:proofErr w:type="spellEnd"/>
+            <w:r>
+              <w:t xml:space="preserve"> </w:t>
+            </w:r>
+            <w:proofErr w:type="spellStart"/>
+            <w:r>
+              <w:t>impossible</w:t>
+            </w:r>
+            <w:proofErr w:type="spellEnd"/>
+          </w:p>
+        </w:tc>
+        <w:tc>
+          <w:tcPr>
+            <w:tcW w:w="2989" w:type="dxa"/>
+          </w:tcPr>
+          <w:p>
+            <w:r>
+              <w:t xml:space="preserve">Wanneer de speler een aantal stappen heeft gelopen worden de muren en barricades opnieuw </w:t>
+            </w:r>
+            <w:proofErr w:type="spellStart"/>
+            <w:r>
+              <w:t>gescrambled</w:t>
+            </w:r>
+            <w:proofErr w:type="spellEnd"/>
+            <w:r>
+              <w:t xml:space="preserve">. De </w:t>
+            </w:r>
+            <w:proofErr w:type="spellStart"/>
+            <w:r>
+              <w:t>keys</w:t>
+            </w:r>
+            <w:proofErr w:type="spellEnd"/>
+            <w:r>
+              <w:t xml:space="preserve"> en eindpunt blijven op de zelfde plek staan.</w:t>
+            </w:r>
+          </w:p>
+        </w:tc>
+        <w:tc>
+          <w:tcPr>
+            <w:tcW w:w="2960" w:type="dxa"/>
+          </w:tcPr>
+          <w:p>
+            <w:r>
+              <w:t>02-04-2018</w:t>
+            </w:r>
+          </w:p>
+        </w:tc>
+      </w:tr>
+      <w:tr>
+        <w:tc>
+          <w:tcPr>
+            <w:tcW w:w="2979" w:type="dxa"/>
           </w:tcPr>
           <w:p/>
         </w:tc>
         <w:tc>
           <w:tcPr>
-            <w:tcW w:w="3071" w:type="dxa"/>
+            <w:tcW w:w="2989" w:type="dxa"/>
           </w:tcPr>
           <w:p/>
         </w:tc>
         <w:tc>
           <w:tcPr>
-            <w:tcW w:w="3071" w:type="dxa"/>
-          </w:tcPr>
-          <w:p/>
-        </w:tc>
-      </w:tr>
-      <w:tr>
-        <w:tc>
-          <w:tcPr>
-            <w:tcW w:w="3070" w:type="dxa"/>
-          </w:tcPr>
-          <w:p/>
-        </w:tc>
-        <w:tc>
-          <w:tcPr>
-            <w:tcW w:w="3071" w:type="dxa"/>
-          </w:tcPr>
-          <w:p/>
-        </w:tc>
-        <w:tc>
-          <w:tcPr>
-            <w:tcW w:w="3071" w:type="dxa"/>
-          </w:tcPr>
-          <w:p/>
-        </w:tc>
-      </w:tr>
-      <w:tr>
-        <w:tc>
-          <w:tcPr>
-            <w:tcW w:w="3070" w:type="dxa"/>
-          </w:tcPr>
-          <w:p/>
-        </w:tc>
-        <w:tc>
-          <w:tcPr>
-            <w:tcW w:w="3071" w:type="dxa"/>
-          </w:tcPr>
-          <w:p/>
-        </w:tc>
-        <w:tc>
-          <w:tcPr>
-            <w:tcW w:w="3071" w:type="dxa"/>
-          </w:tcPr>
-          <w:p/>
-        </w:tc>
-      </w:tr>
-      <w:tr>
-        <w:tc>
-          <w:tcPr>
-            <w:tcW w:w="3070" w:type="dxa"/>
-          </w:tcPr>
-          <w:p/>
-        </w:tc>
-        <w:tc>
-          <w:tcPr>
-            <w:tcW w:w="3071" w:type="dxa"/>
-          </w:tcPr>
-          <w:p/>
-        </w:tc>
-        <w:tc>
-          <w:tcPr>
-            <w:tcW w:w="3071" w:type="dxa"/>
-          </w:tcPr>
-          <w:p/>
-        </w:tc>
-      </w:tr>
-      <w:tr>
-        <w:tc>
-          <w:tcPr>
-            <w:tcW w:w="3070" w:type="dxa"/>
-          </w:tcPr>
-          <w:p/>
-        </w:tc>
-        <w:tc>
-          <w:tcPr>
-            <w:tcW w:w="3071" w:type="dxa"/>
-          </w:tcPr>
-          <w:p/>
-        </w:tc>
-        <w:tc>
-          <w:tcPr>
-            <w:tcW w:w="3071" w:type="dxa"/>
+            <w:tcW w:w="2960" w:type="dxa"/>
           </w:tcPr>
           <w:p/>
         </w:tc>
@@ -2157,6 +3732,28 @@
       <w:color w:val="4F81BD" w:themeColor="accent1"/>
       <w:sz w:val="26"/>
       <w:szCs w:val="26"/>
+    </w:rPr>
+  </w:style>
+  <w:style w:type="paragraph" w:styleId="Kop3">
+    <w:name w:val="heading 3"/>
+    <w:basedOn w:val="Standaard"/>
+    <w:next w:val="Standaard"/>
+    <w:link w:val="Kop3Char"/>
+    <w:uiPriority w:val="9"/>
+    <w:unhideWhenUsed/>
+    <w:qFormat/>
+    <w:rsid w:val="0089522D"/>
+    <w:pPr>
+      <w:keepNext/>
+      <w:keepLines/>
+      <w:spacing w:before="200" w:after="0"/>
+      <w:outlineLvl w:val="2"/>
+    </w:pPr>
+    <w:rPr>
+      <w:rFonts w:asciiTheme="majorHAnsi" w:eastAsiaTheme="majorEastAsia" w:hAnsiTheme="majorHAnsi" w:cstheme="majorBidi"/>
+      <w:b/>
+      <w:bCs/>
+      <w:color w:val="4F81BD" w:themeColor="accent1"/>
     </w:rPr>
   </w:style>
   <w:style w:type="character" w:default="1" w:styleId="Standaardalinea-lettertype">
@@ -2367,6 +3964,32 @@
       </w:tblBorders>
     </w:tblPr>
   </w:style>
+  <w:style w:type="character" w:customStyle="1" w:styleId="Kop3Char">
+    <w:name w:val="Kop 3 Char"/>
+    <w:basedOn w:val="Standaardalinea-lettertype"/>
+    <w:link w:val="Kop3"/>
+    <w:uiPriority w:val="9"/>
+    <w:rsid w:val="0089522D"/>
+    <w:rPr>
+      <w:rFonts w:asciiTheme="majorHAnsi" w:eastAsiaTheme="majorEastAsia" w:hAnsiTheme="majorHAnsi" w:cstheme="majorBidi"/>
+      <w:b/>
+      <w:bCs/>
+      <w:color w:val="4F81BD" w:themeColor="accent1"/>
+    </w:rPr>
+  </w:style>
+  <w:style w:type="paragraph" w:styleId="Inhopg3">
+    <w:name w:val="toc 3"/>
+    <w:basedOn w:val="Standaard"/>
+    <w:next w:val="Standaard"/>
+    <w:autoRedefine/>
+    <w:uiPriority w:val="39"/>
+    <w:unhideWhenUsed/>
+    <w:rsid w:val="003C3A24"/>
+    <w:pPr>
+      <w:spacing w:after="100"/>
+      <w:ind w:left="440"/>
+    </w:pPr>
+  </w:style>
 </w:styles>
 </file>
 
@@ -2575,6 +4198,28 @@
       <w:color w:val="4F81BD" w:themeColor="accent1"/>
       <w:sz w:val="26"/>
       <w:szCs w:val="26"/>
+    </w:rPr>
+  </w:style>
+  <w:style w:type="paragraph" w:styleId="Kop3">
+    <w:name w:val="heading 3"/>
+    <w:basedOn w:val="Standaard"/>
+    <w:next w:val="Standaard"/>
+    <w:link w:val="Kop3Char"/>
+    <w:uiPriority w:val="9"/>
+    <w:unhideWhenUsed/>
+    <w:qFormat/>
+    <w:rsid w:val="0089522D"/>
+    <w:pPr>
+      <w:keepNext/>
+      <w:keepLines/>
+      <w:spacing w:before="200" w:after="0"/>
+      <w:outlineLvl w:val="2"/>
+    </w:pPr>
+    <w:rPr>
+      <w:rFonts w:asciiTheme="majorHAnsi" w:eastAsiaTheme="majorEastAsia" w:hAnsiTheme="majorHAnsi" w:cstheme="majorBidi"/>
+      <w:b/>
+      <w:bCs/>
+      <w:color w:val="4F81BD" w:themeColor="accent1"/>
     </w:rPr>
   </w:style>
   <w:style w:type="character" w:default="1" w:styleId="Standaardalinea-lettertype">
@@ -2784,6 +4429,32 @@
         <w:insideV w:val="single" w:sz="4" w:space="0" w:color="auto"/>
       </w:tblBorders>
     </w:tblPr>
+  </w:style>
+  <w:style w:type="character" w:customStyle="1" w:styleId="Kop3Char">
+    <w:name w:val="Kop 3 Char"/>
+    <w:basedOn w:val="Standaardalinea-lettertype"/>
+    <w:link w:val="Kop3"/>
+    <w:uiPriority w:val="9"/>
+    <w:rsid w:val="0089522D"/>
+    <w:rPr>
+      <w:rFonts w:asciiTheme="majorHAnsi" w:eastAsiaTheme="majorEastAsia" w:hAnsiTheme="majorHAnsi" w:cstheme="majorBidi"/>
+      <w:b/>
+      <w:bCs/>
+      <w:color w:val="4F81BD" w:themeColor="accent1"/>
+    </w:rPr>
+  </w:style>
+  <w:style w:type="paragraph" w:styleId="Inhopg3">
+    <w:name w:val="toc 3"/>
+    <w:basedOn w:val="Standaard"/>
+    <w:next w:val="Standaard"/>
+    <w:autoRedefine/>
+    <w:uiPriority w:val="39"/>
+    <w:unhideWhenUsed/>
+    <w:rsid w:val="003C3A24"/>
+    <w:pPr>
+      <w:spacing w:after="100"/>
+      <w:ind w:left="440"/>
+    </w:pPr>
   </w:style>
 </w:styles>
 </file>
@@ -3078,7 +4749,7 @@
 </file>
 
 <file path=customXml/itemProps1.xml><?xml version="1.0" encoding="utf-8"?>
-<ds:datastoreItem xmlns:ds="http://schemas.openxmlformats.org/officeDocument/2006/customXml" ds:itemID="{A02D5B19-FA71-4BA7-8A54-CA51D7389397}">
+<ds:datastoreItem xmlns:ds="http://schemas.openxmlformats.org/officeDocument/2006/customXml" ds:itemID="{4DF76970-8DBA-457A-B000-9BF761252F81}">
   <ds:schemaRefs>
     <ds:schemaRef ds:uri="http://schemas.openxmlformats.org/officeDocument/2006/bibliography"/>
   </ds:schemaRefs>

</xml_diff>